<commit_message>
Started object pool. finished uml for design document
</commit_message>
<xml_diff>
--- a/Assessment/GameDesignDocument.docx
+++ b/Assessment/GameDesignDocument.docx
@@ -103,14 +103,7 @@
           <w:sz w:val="24"/>
           <w:szCs w:val="24"/>
         </w:rPr>
-        <w:t>There are 2 ways for the player to lose, one is by running out of lives, the other is by the aliens reaching the bottom of the screen</w:t>
-      </w:r>
-      <w:r>
-        <w:rPr>
-          <w:sz w:val="24"/>
-          <w:szCs w:val="24"/>
-        </w:rPr>
-        <w:t xml:space="preserve"> which will cause the player to instantly lose. </w:t>
+        <w:t xml:space="preserve">There are 2 ways for the player to lose, one is by running out of lives, the other is by the aliens reaching the bottom of the screen which will cause the player to instantly lose. </w:t>
       </w:r>
       <w:r>
         <w:rPr>
@@ -311,6 +304,14 @@
           <w:szCs w:val="24"/>
         </w:rPr>
       </w:pPr>
+    </w:p>
+    <w:p>
+      <w:pPr>
+        <w:rPr>
+          <w:sz w:val="24"/>
+          <w:szCs w:val="24"/>
+        </w:rPr>
+      </w:pPr>
       <w:r>
         <w:rPr>
           <w:sz w:val="24"/>
@@ -336,63 +337,20 @@
     <w:p>
       <w:pPr>
         <w:rPr>
-          <w:sz w:val="24"/>
-          <w:szCs w:val="24"/>
-        </w:rPr>
-      </w:pPr>
-    </w:p>
-    <w:p>
-      <w:pPr>
-        <w:rPr>
-          <w:sz w:val="24"/>
-          <w:szCs w:val="24"/>
-        </w:rPr>
-      </w:pPr>
-    </w:p>
-    <w:p>
-      <w:pPr>
-        <w:rPr>
-          <w:sz w:val="24"/>
-          <w:szCs w:val="24"/>
-        </w:rPr>
-      </w:pPr>
-    </w:p>
-    <w:p>
-      <w:pPr>
-        <w:rPr>
-          <w:sz w:val="24"/>
-          <w:szCs w:val="24"/>
-          <w:u w:val="single"/>
-        </w:rPr>
-      </w:pPr>
-      <w:r>
-        <w:rPr>
-          <w:sz w:val="24"/>
-          <w:szCs w:val="24"/>
-          <w:u w:val="single"/>
-        </w:rPr>
-        <w:t>Enemy Behaviour:</w:t>
-      </w:r>
-    </w:p>
-    <w:p>
-      <w:pPr>
-        <w:rPr>
-          <w:sz w:val="24"/>
-          <w:szCs w:val="24"/>
-        </w:rPr>
-      </w:pPr>
-      <w:r>
-        <w:rPr>
           <w:noProof/>
           <w:sz w:val="24"/>
           <w:szCs w:val="24"/>
         </w:rPr>
-        <w:lastRenderedPageBreak/>
+      </w:pPr>
+      <w:r>
+        <w:rPr>
+          <w:noProof/>
+        </w:rPr>
         <w:drawing>
-          <wp:inline distT="0" distB="0" distL="0" distR="0" wp14:anchorId="3BFF8DD2" wp14:editId="756B607A">
-            <wp:extent cx="4486275" cy="3057525"/>
-            <wp:effectExtent l="0" t="0" r="9525" b="9525"/>
-            <wp:docPr id="2" name="Picture 2"/>
+          <wp:inline distT="0" distB="0" distL="0" distR="0" wp14:anchorId="6B2BCD47" wp14:editId="2275209B">
+            <wp:extent cx="5731510" cy="2648585"/>
+            <wp:effectExtent l="0" t="0" r="2540" b="0"/>
+            <wp:docPr id="4" name="Picture 4" descr="Graphical user interface, application&#10;&#10;Description automatically generated"/>
             <wp:cNvGraphicFramePr>
               <a:graphicFrameLocks xmlns:a="http://schemas.openxmlformats.org/drawingml/2006/main" noChangeAspect="1"/>
             </wp:cNvGraphicFramePr>
@@ -400,7 +358,7 @@
               <a:graphicData uri="http://schemas.openxmlformats.org/drawingml/2006/picture">
                 <pic:pic xmlns:pic="http://schemas.openxmlformats.org/drawingml/2006/picture">
                   <pic:nvPicPr>
-                    <pic:cNvPr id="0" name="Picture 4"/>
+                    <pic:cNvPr id="4" name="Picture 4" descr="Graphical user interface, application&#10;&#10;Description automatically generated"/>
                     <pic:cNvPicPr>
                       <a:picLocks noChangeAspect="1" noChangeArrowheads="1"/>
                     </pic:cNvPicPr>
@@ -421,7 +379,7 @@
                   <pic:spPr bwMode="auto">
                     <a:xfrm>
                       <a:off x="0" y="0"/>
-                      <a:ext cx="4486275" cy="3057525"/>
+                      <a:ext cx="5731510" cy="2648585"/>
                     </a:xfrm>
                     <a:prstGeom prst="rect">
                       <a:avLst/>
@@ -437,19 +395,46 @@
           </wp:inline>
         </w:drawing>
       </w:r>
-    </w:p>
-    <w:p>
-      <w:pPr>
-        <w:rPr>
-          <w:sz w:val="24"/>
-          <w:szCs w:val="24"/>
-        </w:rPr>
-      </w:pPr>
-      <w:r>
-        <w:rPr>
-          <w:sz w:val="24"/>
-          <w:szCs w:val="24"/>
-        </w:rPr>
+      <w:r>
+        <w:rPr>
+          <w:noProof/>
+          <w:sz w:val="24"/>
+          <w:szCs w:val="24"/>
+        </w:rPr>
+        <w:t xml:space="preserve"> </w:t>
+      </w:r>
+    </w:p>
+    <w:p>
+      <w:pPr>
+        <w:rPr>
+          <w:noProof/>
+          <w:sz w:val="24"/>
+          <w:szCs w:val="24"/>
+        </w:rPr>
+      </w:pPr>
+    </w:p>
+    <w:p>
+      <w:pPr>
+        <w:rPr>
+          <w:noProof/>
+          <w:sz w:val="24"/>
+          <w:szCs w:val="24"/>
+        </w:rPr>
+      </w:pPr>
+    </w:p>
+    <w:p>
+      <w:pPr>
+        <w:rPr>
+          <w:sz w:val="24"/>
+          <w:szCs w:val="24"/>
+        </w:rPr>
+      </w:pPr>
+      <w:r>
+        <w:rPr>
+          <w:sz w:val="24"/>
+          <w:szCs w:val="24"/>
+        </w:rPr>
+        <w:lastRenderedPageBreak/>
         <w:t>Description of programming patterns:</w:t>
       </w:r>
     </w:p>
@@ -468,6 +453,22 @@
           <w:szCs w:val="24"/>
         </w:rPr>
       </w:pPr>
+    </w:p>
+    <w:p>
+      <w:pPr>
+        <w:rPr>
+          <w:sz w:val="24"/>
+          <w:szCs w:val="24"/>
+        </w:rPr>
+      </w:pPr>
+    </w:p>
+    <w:p>
+      <w:pPr>
+        <w:rPr>
+          <w:sz w:val="24"/>
+          <w:szCs w:val="24"/>
+        </w:rPr>
+      </w:pPr>
       <w:r>
         <w:rPr>
           <w:sz w:val="24"/>
@@ -483,6 +484,43 @@
           <w:szCs w:val="24"/>
         </w:rPr>
       </w:pPr>
+      <w:r>
+        <w:rPr>
+          <w:sz w:val="24"/>
+          <w:szCs w:val="24"/>
+        </w:rPr>
+        <w:t>Object pooling- The game will include an object pool</w:t>
+      </w:r>
+      <w:r>
+        <w:rPr>
+          <w:sz w:val="24"/>
+          <w:szCs w:val="24"/>
+        </w:rPr>
+        <w:t xml:space="preserve"> to help manage the game objects in the scene.</w:t>
+      </w:r>
+    </w:p>
+    <w:p>
+      <w:pPr>
+        <w:rPr>
+          <w:sz w:val="24"/>
+          <w:szCs w:val="24"/>
+        </w:rPr>
+      </w:pPr>
+      <w:r>
+        <w:rPr>
+          <w:sz w:val="24"/>
+          <w:szCs w:val="24"/>
+        </w:rPr>
+        <w:t>Resource manager-</w:t>
+      </w:r>
+    </w:p>
+    <w:p>
+      <w:pPr>
+        <w:rPr>
+          <w:sz w:val="24"/>
+          <w:szCs w:val="24"/>
+        </w:rPr>
+      </w:pPr>
     </w:p>
     <w:p>
       <w:pPr>
@@ -506,6 +544,21 @@
           <w:szCs w:val="24"/>
         </w:rPr>
       </w:pPr>
+      <w:r>
+        <w:rPr>
+          <w:sz w:val="24"/>
+          <w:szCs w:val="24"/>
+        </w:rPr>
+        <w:t>Foreach for update/draw</w:t>
+      </w:r>
+    </w:p>
+    <w:p>
+      <w:pPr>
+        <w:rPr>
+          <w:sz w:val="24"/>
+          <w:szCs w:val="24"/>
+        </w:rPr>
+      </w:pPr>
     </w:p>
     <w:p>
       <w:pPr>
@@ -544,6 +597,14 @@
         </w:rPr>
         <w:t>Mock-ups of user interface and menus:</w:t>
       </w:r>
+    </w:p>
+    <w:p>
+      <w:pPr>
+        <w:rPr>
+          <w:sz w:val="24"/>
+          <w:szCs w:val="24"/>
+        </w:rPr>
+      </w:pPr>
     </w:p>
     <w:sectPr>
       <w:pgSz w:w="11906" w:h="16838"/>

</xml_diff>